<commit_message>
mehr text in der datei aufgabenstellung
</commit_message>
<xml_diff>
--- a/Studienarbeit/aufgabenstellung.docx
+++ b/Studienarbeit/aufgabenstellung.docx
@@ -2130,7 +2130,7 @@
         <w:rPr>
           <w:noProof/>
           <w:shd w:val="clear" w:color="auto" w:fill="DDD9C3" w:themeFill="background2" w:themeFillShade="E6"/>
-          <w:lang w:val="en-US" w:eastAsia="de-DE"/>
+          <w:lang w:eastAsia="de-DE"/>
         </w:rPr>
       </w:pPr>
       <w:r>
@@ -2143,14 +2143,14 @@
       <w:r>
         <w:rPr>
           <w:noProof/>
-          <w:lang w:val="en-US" w:eastAsia="de-DE"/>
+          <w:lang w:eastAsia="de-DE"/>
         </w:rPr>
         <w:t>Unter Ubuntu geschieht dies mittels:</w:t>
       </w:r>
       <w:r>
         <w:rPr>
           <w:noProof/>
-          <w:lang w:val="en-US" w:eastAsia="de-DE"/>
+          <w:lang w:eastAsia="de-DE"/>
         </w:rPr>
         <w:br/>
       </w:r>
@@ -2160,79 +2160,44 @@
         <w:shd w:val="clear" w:color="auto" w:fill="DDD9C3" w:themeFill="background2" w:themeFillShade="E6"/>
         <w:rPr>
           <w:noProof/>
-          <w:lang w:val="en-US" w:eastAsia="de-DE"/>
-        </w:rPr>
-      </w:pPr>
-      <w:r>
-        <w:rPr>
-          <w:noProof/>
-          <w:lang w:val="en-US" w:eastAsia="de-DE"/>
-        </w:rPr>
-        <w:t xml:space="preserve"># sudo </w:t>
-      </w:r>
-      <w:r>
-        <w:rPr>
-          <w:noProof/>
-          <w:lang w:val="en-US" w:eastAsia="de-DE"/>
-        </w:rPr>
-        <w:t>apt-get</w:t>
-      </w:r>
-      <w:r>
-        <w:rPr>
-          <w:noProof/>
-          <w:lang w:val="en-US" w:eastAsia="de-DE"/>
-        </w:rPr>
-        <w:t xml:space="preserve"> install </w:t>
+          <w:lang w:eastAsia="de-DE"/>
+        </w:rPr>
+      </w:pPr>
+      <w:r>
+        <w:rPr>
+          <w:noProof/>
+          <w:lang w:eastAsia="de-DE"/>
+        </w:rPr>
+        <w:t xml:space="preserve"># sudo apt-get install </w:t>
       </w:r>
       <w:r>
         <w:rPr>
           <w:noProof/>
           <w:shd w:val="clear" w:color="auto" w:fill="DDD9C3" w:themeFill="background2" w:themeFillShade="E6"/>
-          <w:lang w:val="en-US" w:eastAsia="de-DE"/>
+          <w:lang w:eastAsia="de-DE"/>
         </w:rPr>
         <w:t>apache2 php5 php5-mysql  mysql-server libapache2-mod-php5</w:t>
       </w:r>
       <w:r>
         <w:rPr>
           <w:noProof/>
-          <w:lang w:val="en-US" w:eastAsia="de-DE"/>
+          <w:lang w:eastAsia="de-DE"/>
         </w:rPr>
         <w:br/>
-        <w:t xml:space="preserve"># sudo service </w:t>
-      </w:r>
-      <w:r>
-        <w:rPr>
-          <w:noProof/>
-          <w:lang w:val="en-US" w:eastAsia="de-DE"/>
-        </w:rPr>
-        <w:t>apache2</w:t>
-      </w:r>
-      <w:r>
-        <w:rPr>
-          <w:noProof/>
-          <w:lang w:val="en-US" w:eastAsia="de-DE"/>
-        </w:rPr>
-        <w:t xml:space="preserve"> start</w:t>
-      </w:r>
-      <w:r>
-        <w:rPr>
-          <w:noProof/>
-          <w:lang w:val="en-US" w:eastAsia="de-DE"/>
+        <w:t># sudo service apache2 start</w:t>
+      </w:r>
+      <w:r>
+        <w:rPr>
+          <w:noProof/>
+          <w:lang w:eastAsia="de-DE"/>
         </w:rPr>
         <w:br/>
-        <w:t># sudo service mysql start</w:t>
-      </w:r>
-      <w:r>
-        <w:rPr>
-          <w:noProof/>
-          <w:lang w:val="en-US" w:eastAsia="de-DE"/>
-        </w:rPr>
-        <w:t xml:space="preserve"> </w:t>
-      </w:r>
-      <w:r>
-        <w:rPr>
-          <w:noProof/>
-          <w:lang w:val="en-US" w:eastAsia="de-DE"/>
+        <w:t xml:space="preserve"># sudo service mysql start </w:t>
+      </w:r>
+      <w:r>
+        <w:rPr>
+          <w:noProof/>
+          <w:lang w:eastAsia="de-DE"/>
         </w:rPr>
         <w:br/>
         <w:t># mysqladmin  -u root –p password “&lt;Passwort&gt;”</w:t>
@@ -2482,57 +2447,43 @@
         <w:shd w:val="clear" w:color="auto" w:fill="DDD9C3" w:themeFill="background2" w:themeFillShade="E6"/>
         <w:rPr>
           <w:noProof/>
-          <w:lang w:val="en-US" w:eastAsia="de-DE"/>
-        </w:rPr>
-      </w:pPr>
-      <w:r>
-        <w:rPr>
-          <w:noProof/>
-          <w:lang w:val="en-US" w:eastAsia="de-DE"/>
-        </w:rPr>
-        <w:t># mysql –u root –p</w:t>
-      </w:r>
-      <w:r>
-        <w:rPr>
-          <w:noProof/>
-          <w:lang w:val="en-US" w:eastAsia="de-DE"/>
-        </w:rPr>
-        <w:t xml:space="preserve"> requirement &lt; /</w:t>
-      </w:r>
-      <w:r>
-        <w:rPr>
-          <w:noProof/>
-          <w:lang w:val="en-US" w:eastAsia="de-DE"/>
+          <w:lang w:eastAsia="de-DE"/>
+        </w:rPr>
+      </w:pPr>
+      <w:r>
+        <w:rPr>
+          <w:noProof/>
+          <w:lang w:eastAsia="de-DE"/>
+        </w:rPr>
+        <w:t># mysql –u root –p requirement &lt; /</w:t>
+      </w:r>
+      <w:r>
+        <w:rPr>
+          <w:noProof/>
+          <w:lang w:eastAsia="de-DE"/>
         </w:rPr>
         <w:t>&lt;</w:t>
       </w:r>
       <w:r>
         <w:rPr>
           <w:noProof/>
-          <w:lang w:val="en-US" w:eastAsia="de-DE"/>
+          <w:lang w:eastAsia="de-DE"/>
         </w:rPr>
         <w:t>pfad</w:t>
       </w:r>
       <w:r>
         <w:rPr>
           <w:noProof/>
-          <w:lang w:val="en-US" w:eastAsia="de-DE"/>
+          <w:lang w:eastAsia="de-DE"/>
         </w:rPr>
         <w:t>&gt;</w:t>
       </w:r>
       <w:r>
         <w:rPr>
           <w:noProof/>
-          <w:lang w:val="en-US" w:eastAsia="de-DE"/>
-        </w:rPr>
-        <w:t>/</w:t>
-      </w:r>
-      <w:r>
-        <w:rPr>
-          <w:noProof/>
-          <w:lang w:val="en-US" w:eastAsia="de-DE"/>
-        </w:rPr>
-        <w:t>DB_Template.sql</w:t>
+          <w:lang w:eastAsia="de-DE"/>
+        </w:rPr>
+        <w:t>/DB_Template.sql</w:t>
       </w:r>
     </w:p>
     <w:p>
@@ -2546,7 +2497,7 @@
       <w:r>
         <w:rPr>
           <w:noProof/>
-          <w:lang w:val="en-US" w:eastAsia="de-DE"/>
+          <w:lang w:eastAsia="de-DE"/>
         </w:rPr>
         <w:br/>
       </w:r>
@@ -2756,8 +2707,204 @@
         </w:rPr>
         <w:t>Danach wird das komplette Verzeichnis nach „/xampp/htdocs“ (Bei XAMPP), oder „/var/www“ (Linux) kopiert. Nun ist die Applikation unter „&lt;IP des Hosts&gt;/&lt;Verzeichnispfad&gt;“ erreichbar.</w:t>
       </w:r>
+    </w:p>
+    <w:p>
+      <w:pPr>
+        <w:shd w:val="clear" w:color="auto" w:fill="FFFFFF" w:themeFill="background1"/>
+        <w:rPr>
+          <w:noProof/>
+          <w:lang w:eastAsia="de-DE"/>
+        </w:rPr>
+      </w:pPr>
+    </w:p>
+    <w:p>
+      <w:pPr>
+        <w:shd w:val="clear" w:color="auto" w:fill="FFFFFF" w:themeFill="background1"/>
+        <w:rPr>
+          <w:noProof/>
+          <w:u w:val="single"/>
+          <w:lang w:eastAsia="de-DE"/>
+        </w:rPr>
+      </w:pPr>
+    </w:p>
+    <w:p>
+      <w:pPr>
+        <w:shd w:val="clear" w:color="auto" w:fill="FFFFFF" w:themeFill="background1"/>
+        <w:rPr>
+          <w:noProof/>
+          <w:u w:val="single"/>
+          <w:lang w:eastAsia="de-DE"/>
+        </w:rPr>
+      </w:pPr>
+      <w:r>
+        <w:rPr>
+          <w:noProof/>
+          <w:u w:val="single"/>
+          <w:lang w:eastAsia="de-DE"/>
+        </w:rPr>
+        <w:t>Entwicklung (hinten anfügen</w:t>
+      </w:r>
+      <w:r>
+        <w:rPr>
+          <w:noProof/>
+          <w:u w:val="single"/>
+          <w:lang w:eastAsia="de-DE"/>
+        </w:rPr>
+        <w:t xml:space="preserve"> mit Absatz</w:t>
+      </w:r>
+      <w:r>
+        <w:rPr>
+          <w:noProof/>
+          <w:u w:val="single"/>
+          <w:lang w:eastAsia="de-DE"/>
+        </w:rPr>
+        <w:t>)</w:t>
+      </w:r>
+    </w:p>
+    <w:p>
+      <w:pPr>
+        <w:shd w:val="clear" w:color="auto" w:fill="FFFFFF" w:themeFill="background1"/>
+        <w:rPr>
+          <w:noProof/>
+          <w:lang w:eastAsia="de-DE"/>
+        </w:rPr>
+      </w:pPr>
+      <w:r>
+        <w:rPr>
+          <w:noProof/>
+          <w:lang w:eastAsia="de-DE"/>
+        </w:rPr>
+        <w:t>Im Folgenden wird das zu erarbeitende Konzept erläutert. Dazu wird die Funktionsweise einiger exemplarischer Websites evaluiert. Dies dient des besseren Verständnisses für den Aufbau / das Layout und die aktuell gängigen Bedienkonzepte</w:t>
+      </w:r>
+      <w:r>
+        <w:rPr>
+          <w:noProof/>
+          <w:lang w:eastAsia="de-DE"/>
+        </w:rPr>
+        <w:t xml:space="preserve"> erfolgreicher,</w:t>
+      </w:r>
+      <w:r>
+        <w:rPr>
+          <w:noProof/>
+          <w:lang w:eastAsia="de-DE"/>
+        </w:rPr>
+        <w:t xml:space="preserve"> bzw. populärer Website-Systeme</w:t>
+      </w:r>
+      <w:r>
+        <w:rPr>
+          <w:noProof/>
+          <w:lang w:eastAsia="de-DE"/>
+        </w:rPr>
+        <w:t>.</w:t>
+      </w:r>
+    </w:p>
+    <w:p>
+      <w:pPr>
+        <w:shd w:val="clear" w:color="auto" w:fill="FFFFFF" w:themeFill="background1"/>
+        <w:rPr>
+          <w:noProof/>
+          <w:lang w:eastAsia="de-DE"/>
+        </w:rPr>
+      </w:pPr>
+    </w:p>
+    <w:p>
+      <w:pPr>
+        <w:shd w:val="clear" w:color="auto" w:fill="FFFFFF" w:themeFill="background1"/>
+        <w:rPr>
+          <w:noProof/>
+          <w:u w:val="single"/>
+          <w:lang w:eastAsia="de-DE"/>
+        </w:rPr>
+      </w:pPr>
+      <w:r>
+        <w:rPr>
+          <w:noProof/>
+          <w:u w:val="single"/>
+          <w:lang w:eastAsia="de-DE"/>
+        </w:rPr>
+        <w:t>Webanwendung Red:Wire</w:t>
+      </w:r>
+    </w:p>
+    <w:p>
+      <w:pPr>
+        <w:shd w:val="clear" w:color="auto" w:fill="FFFFFF" w:themeFill="background1"/>
+        <w:rPr>
+          <w:noProof/>
+          <w:lang w:eastAsia="de-DE"/>
+        </w:rPr>
+      </w:pPr>
+      <w:r>
+        <w:rPr>
+          <w:noProof/>
+          <w:lang w:eastAsia="de-DE"/>
+        </w:rPr>
+        <w:t>Die Webapplikation Red:Wire hat ihren Namen aus der Wichtigkeit der Planungsphase für ein erfolgreiches Projekt. Als zu deutsch „Roter Faden“ ziehen sich die Auswirkungen der Planung durch den ganzen Projektzeitraum. Des Weiteren besteht in diesem Wortspiel auch eine Ähnlich zu dem englischen Verb „Require“ (dt. „Anfordern / Voraussetzen“), welches das Thema dieser Anwendung ist: Anforderungen aufnehmen. Aus diesem Grund bekommt das Tool eben diesen Namen.</w:t>
+      </w:r>
+    </w:p>
+    <w:p>
+      <w:pPr>
+        <w:shd w:val="clear" w:color="auto" w:fill="FFFFFF" w:themeFill="background1"/>
+        <w:rPr>
+          <w:noProof/>
+          <w:lang w:eastAsia="de-DE"/>
+        </w:rPr>
+      </w:pPr>
+      <w:r>
+        <w:rPr>
+          <w:noProof/>
+          <w:lang w:eastAsia="de-DE"/>
+        </w:rPr>
+        <w:lastRenderedPageBreak/>
+        <w:t>Die Voraussetzungen an den Server sind, wie Oben erklärt, zusammengefasst ein Webserver mit einer MySQL-Datenbank und PHP-Anbindung.</w:t>
+      </w:r>
+      <w:r>
+        <w:rPr>
+          <w:noProof/>
+          <w:lang w:eastAsia="de-DE"/>
+        </w:rPr>
+        <w:t xml:space="preserve"> Eine genaue Anleitung zur Installation der Webapplikation finden Sie im Anhang.</w:t>
+      </w:r>
+    </w:p>
+    <w:p>
+      <w:pPr>
+        <w:shd w:val="clear" w:color="auto" w:fill="FFFFFF" w:themeFill="background1"/>
+        <w:rPr>
+          <w:noProof/>
+          <w:lang w:eastAsia="de-DE"/>
+        </w:rPr>
+      </w:pPr>
+      <w:r>
+        <w:rPr>
+          <w:noProof/>
+          <w:lang w:eastAsia="de-DE"/>
+        </w:rPr>
+        <w:t>Die Voraussetzungen für den Client (Browser) sind aktiviertes Javascript, da das Tool ohne die Möglichkeit der Javascript-Ausführung nicht genutzt werden kann.</w:t>
+      </w:r>
+      <w:r>
+        <w:rPr>
+          <w:noProof/>
+          <w:lang w:eastAsia="de-DE"/>
+        </w:rPr>
+        <w:t xml:space="preserve"> Es kann sonst jeder aktuellere Browser (IE 9+, Firefox, Chrome) zum Aufrufen der Applikation genutzt werden.</w:t>
+      </w:r>
       <w:bookmarkStart w:id="0" w:name="_GoBack"/>
       <w:bookmarkEnd w:id="0"/>
+    </w:p>
+    <w:p>
+      <w:pPr>
+        <w:shd w:val="clear" w:color="auto" w:fill="FFFFFF" w:themeFill="background1"/>
+        <w:rPr>
+          <w:noProof/>
+          <w:lang w:eastAsia="de-DE"/>
+        </w:rPr>
+      </w:pPr>
+      <w:r>
+        <w:rPr>
+          <w:noProof/>
+          <w:lang w:eastAsia="de-DE"/>
+        </w:rPr>
+        <w:t xml:space="preserve">Die Gestaltung sowie die Funktionalitäten werden im nächsten Abschnitt genauer erklärt. Die exakte Funktionsweise aller Komponenten finden Sie in der Bedienungsanleitung zu der Webapplikation im Anhang. </w:t>
+      </w:r>
     </w:p>
     <w:p>
       <w:pPr>
@@ -4121,7 +4268,7 @@
 </file>
 
 <file path=customXml/itemProps1.xml><?xml version="1.0" encoding="utf-8"?>
-<ds:datastoreItem xmlns:ds="http://schemas.openxmlformats.org/officeDocument/2006/customXml" ds:itemID="{AE217B79-FF41-4CCE-B063-CE523428B47C}">
+<ds:datastoreItem xmlns:ds="http://schemas.openxmlformats.org/officeDocument/2006/customXml" ds:itemID="{3290B108-9698-4FEF-B85A-B0E037B6382D}">
   <ds:schemaRefs>
     <ds:schemaRef ds:uri="http://schemas.openxmlformats.org/officeDocument/2006/bibliography"/>
   </ds:schemaRefs>

</xml_diff>